<commit_message>
📅P- Day 1 - Revised
</commit_message>
<xml_diff>
--- a/📅P- Day 1.docx
+++ b/📅P- Day 1.docx
@@ -56,7 +56,7 @@
       </w:pPr>
       <w:r>
         <w:pict w14:anchorId="451C2BAD">
-          <v:rect id="_x0000_i1073" style="width:0;height:1.5pt" o:hralign="center" o:hrstd="t" o:hr="t" fillcolor="#a0a0a0" stroked="f"/>
+          <v:rect id="_x0000_i1025" style="width:0;height:1.5pt" o:hralign="center" o:hrstd="t" o:hr="t" fillcolor="#a0a0a0" stroked="f"/>
         </w:pict>
       </w:r>
     </w:p>
@@ -134,7 +134,7 @@
       </w:pPr>
       <w:r>
         <w:pict w14:anchorId="64C464DC">
-          <v:rect id="_x0000_i1074" style="width:0;height:1.5pt" o:hralign="center" o:hrstd="t" o:hr="t" fillcolor="#a0a0a0" stroked="f"/>
+          <v:rect id="_x0000_i1026" style="width:0;height:1.5pt" o:hralign="center" o:hrstd="t" o:hr="t" fillcolor="#a0a0a0" stroked="f"/>
         </w:pict>
       </w:r>
     </w:p>
@@ -184,7 +184,7 @@
       </w:tblPr>
       <w:tblGrid>
         <w:gridCol w:w="979"/>
-        <w:gridCol w:w="3363"/>
+        <w:gridCol w:w="5031"/>
         <w:gridCol w:w="3397"/>
       </w:tblGrid>
       <w:tr>
@@ -294,6 +294,9 @@
             <w:r>
               <w:t>Choose which columns to show</w:t>
             </w:r>
+            <w:r>
+              <w:t xml:space="preserve"> and all Column to Show</w:t>
+            </w:r>
           </w:p>
         </w:tc>
         <w:tc>
@@ -669,7 +672,7 @@
       </w:pPr>
       <w:r>
         <w:pict w14:anchorId="5D5E4408">
-          <v:rect id="_x0000_i1075" style="width:0;height:1.5pt" o:hralign="center" o:hrstd="t" o:hr="t" fillcolor="#a0a0a0" stroked="f"/>
+          <v:rect id="_x0000_i1027" style="width:0;height:1.5pt" o:hralign="center" o:hrstd="t" o:hr="t" fillcolor="#a0a0a0" stroked="f"/>
         </w:pict>
       </w:r>
     </w:p>
@@ -1246,7 +1249,7 @@
       </w:pPr>
       <w:r>
         <w:pict w14:anchorId="0464C745">
-          <v:rect id="_x0000_i1076" style="width:0;height:1.5pt" o:hralign="center" o:hrstd="t" o:hr="t" fillcolor="#a0a0a0" stroked="f"/>
+          <v:rect id="_x0000_i1028" style="width:0;height:1.5pt" o:hralign="center" o:hrstd="t" o:hr="t" fillcolor="#a0a0a0" stroked="f"/>
         </w:pict>
       </w:r>
     </w:p>
@@ -1294,12 +1297,14 @@
         <w:rPr>
           <w:b/>
           <w:bCs/>
-        </w:rPr>
-      </w:pPr>
-      <w:r>
-        <w:rPr>
-          <w:b/>
-          <w:bCs/>
+          <w:highlight w:val="green"/>
+        </w:rPr>
+      </w:pPr>
+      <w:r>
+        <w:rPr>
+          <w:b/>
+          <w:bCs/>
+          <w:highlight w:val="green"/>
         </w:rPr>
         <w:t>1. Show all products</w:t>
       </w:r>
@@ -1307,12 +1312,21 @@
     <w:p>
       <w:pPr>
         <w:spacing w:after="0"/>
-      </w:pPr>
-      <w:r>
+        <w:rPr>
+          <w:highlight w:val="green"/>
+        </w:rPr>
+      </w:pPr>
+      <w:r>
+        <w:rPr>
+          <w:highlight w:val="green"/>
+        </w:rPr>
         <w:t xml:space="preserve">SELECT * FROM </w:t>
       </w:r>
       <w:proofErr w:type="gramStart"/>
       <w:r>
+        <w:rPr>
+          <w:highlight w:val="green"/>
+        </w:rPr>
         <w:t>products;</w:t>
       </w:r>
       <w:proofErr w:type="gramEnd"/>
@@ -1323,12 +1337,14 @@
         <w:rPr>
           <w:b/>
           <w:bCs/>
-        </w:rPr>
-      </w:pPr>
-      <w:r>
-        <w:rPr>
-          <w:b/>
-          <w:bCs/>
+          <w:highlight w:val="green"/>
+        </w:rPr>
+      </w:pPr>
+      <w:r>
+        <w:rPr>
+          <w:b/>
+          <w:bCs/>
+          <w:highlight w:val="green"/>
         </w:rPr>
         <w:t>2. Show name and price only</w:t>
       </w:r>
@@ -1336,12 +1352,21 @@
     <w:p>
       <w:pPr>
         <w:spacing w:after="0"/>
-      </w:pPr>
-      <w:r>
+        <w:rPr>
+          <w:highlight w:val="green"/>
+        </w:rPr>
+      </w:pPr>
+      <w:r>
+        <w:rPr>
+          <w:highlight w:val="green"/>
+        </w:rPr>
         <w:t xml:space="preserve">SELECT name, price FROM </w:t>
       </w:r>
       <w:proofErr w:type="gramStart"/>
       <w:r>
+        <w:rPr>
+          <w:highlight w:val="green"/>
+        </w:rPr>
         <w:t>products;</w:t>
       </w:r>
       <w:proofErr w:type="gramEnd"/>
@@ -1352,12 +1377,14 @@
         <w:rPr>
           <w:b/>
           <w:bCs/>
-        </w:rPr>
-      </w:pPr>
-      <w:r>
-        <w:rPr>
-          <w:b/>
-          <w:bCs/>
+          <w:highlight w:val="green"/>
+        </w:rPr>
+      </w:pPr>
+      <w:r>
+        <w:rPr>
+          <w:b/>
+          <w:bCs/>
+          <w:highlight w:val="green"/>
         </w:rPr>
         <w:t>3. Products priced above 500</w:t>
       </w:r>
@@ -1365,8 +1392,14 @@
     <w:p>
       <w:pPr>
         <w:spacing w:after="0"/>
-      </w:pPr>
-      <w:r>
+        <w:rPr>
+          <w:highlight w:val="green"/>
+        </w:rPr>
+      </w:pPr>
+      <w:r>
+        <w:rPr>
+          <w:highlight w:val="green"/>
+        </w:rPr>
         <w:t>SELECT name FROM products</w:t>
       </w:r>
     </w:p>
@@ -1375,10 +1408,16 @@
         <w:spacing w:after="0"/>
       </w:pPr>
       <w:r>
+        <w:rPr>
+          <w:highlight w:val="green"/>
+        </w:rPr>
         <w:t xml:space="preserve">WHERE price &gt; </w:t>
       </w:r>
       <w:proofErr w:type="gramStart"/>
       <w:r>
+        <w:rPr>
+          <w:highlight w:val="green"/>
+        </w:rPr>
         <w:t>500;</w:t>
       </w:r>
       <w:proofErr w:type="gramEnd"/>
@@ -1501,7 +1540,7 @@
       </w:pPr>
       <w:r>
         <w:pict w14:anchorId="293D45CF">
-          <v:rect id="_x0000_i1077" style="width:0;height:1.5pt" o:hralign="center" o:hrstd="t" o:hr="t" fillcolor="#a0a0a0" stroked="f"/>
+          <v:rect id="_x0000_i1029" style="width:0;height:1.5pt" o:hralign="center" o:hrstd="t" o:hr="t" fillcolor="#a0a0a0" stroked="f"/>
         </w:pict>
       </w:r>
     </w:p>
@@ -1591,7 +1630,7 @@
       </w:pPr>
       <w:r>
         <w:pict w14:anchorId="2EABE254">
-          <v:rect id="_x0000_i1078" style="width:0;height:1.5pt" o:hralign="center" o:hrstd="t" o:hr="t" fillcolor="#a0a0a0" stroked="f"/>
+          <v:rect id="_x0000_i1030" style="width:0;height:1.5pt" o:hralign="center" o:hrstd="t" o:hr="t" fillcolor="#a0a0a0" stroked="f"/>
         </w:pict>
       </w:r>
     </w:p>
@@ -1930,7 +1969,7 @@
       </w:pPr>
       <w:r>
         <w:pict w14:anchorId="131678F9">
-          <v:rect id="_x0000_i1079" style="width:0;height:1.5pt" o:hralign="center" o:hrstd="t" o:hr="t" fillcolor="#a0a0a0" stroked="f"/>
+          <v:rect id="_x0000_i1031" style="width:0;height:1.5pt" o:hralign="center" o:hrstd="t" o:hr="t" fillcolor="#a0a0a0" stroked="f"/>
         </w:pict>
       </w:r>
     </w:p>
@@ -2007,7 +2046,7 @@
       </w:pPr>
       <w:r>
         <w:pict w14:anchorId="602BB4BB">
-          <v:rect id="_x0000_i1080" style="width:0;height:1.5pt" o:hralign="center" o:hrstd="t" o:hr="t" fillcolor="#a0a0a0" stroked="f"/>
+          <v:rect id="_x0000_i1032" style="width:0;height:1.5pt" o:hralign="center" o:hrstd="t" o:hr="t" fillcolor="#a0a0a0" stroked="f"/>
         </w:pict>
       </w:r>
     </w:p>
@@ -2098,6 +2137,85 @@
       </w:pPr>
       <w:r>
         <w:t>Read and understand results</w:t>
+      </w:r>
+    </w:p>
+    <w:p>
+      <w:pPr>
+        <w:spacing w:after="0"/>
+      </w:pPr>
+    </w:p>
+    <w:p>
+      <w:pPr>
+        <w:spacing w:after="0"/>
+      </w:pPr>
+      <w:r>
+        <w:t xml:space="preserve">While writing or debugging a SQL query, it's common to </w:t>
+      </w:r>
+      <w:r>
+        <w:rPr>
+          <w:b/>
+          <w:bCs/>
+        </w:rPr>
+        <w:t>pause</w:t>
+      </w:r>
+      <w:r>
+        <w:t xml:space="preserve"> and check a table's structure — like its </w:t>
+      </w:r>
+      <w:r>
+        <w:rPr>
+          <w:b/>
+          <w:bCs/>
+        </w:rPr>
+        <w:t>columns</w:t>
+      </w:r>
+      <w:r>
+        <w:t xml:space="preserve">, </w:t>
+      </w:r>
+      <w:r>
+        <w:rPr>
+          <w:b/>
+          <w:bCs/>
+        </w:rPr>
+        <w:t>data types</w:t>
+      </w:r>
+      <w:r>
+        <w:t xml:space="preserve">, and </w:t>
+      </w:r>
+      <w:r>
+        <w:rPr>
+          <w:b/>
+          <w:bCs/>
+        </w:rPr>
+        <w:t>constraints</w:t>
+      </w:r>
+      <w:r>
+        <w:t>.</w:t>
+      </w:r>
+    </w:p>
+    <w:p>
+      <w:pPr>
+        <w:spacing w:after="0"/>
+        <w:rPr>
+          <w:b/>
+          <w:bCs/>
+          <w:color w:val="FF0000"/>
+        </w:rPr>
+      </w:pPr>
+      <w:r>
+        <w:rPr>
+          <w:b/>
+          <w:bCs/>
+          <w:color w:val="FF0000"/>
+        </w:rPr>
+        <w:t>1. Use DESCRIBE Command</w:t>
+      </w:r>
+      <w:r>
+        <w:rPr>
+          <w:b/>
+          <w:bCs/>
+          <w:color w:val="FF0000"/>
+        </w:rPr>
+        <w:t>.</w:t>
       </w:r>
     </w:p>
     <w:sectPr>

</xml_diff>

<commit_message>
SQL Day -1 Challs.. ''Fun game''
</commit_message>
<xml_diff>
--- a/📅P- Day 1.docx
+++ b/📅P- Day 1.docx
@@ -99,8 +99,18 @@
           <w:numId w:val="1"/>
         </w:numPr>
         <w:spacing w:after="0"/>
-      </w:pPr>
-      <w:r>
+        <w:rPr>
+          <w:b/>
+          <w:bCs/>
+          <w:highlight w:val="green"/>
+        </w:rPr>
+      </w:pPr>
+      <w:r>
+        <w:rPr>
+          <w:b/>
+          <w:bCs/>
+          <w:highlight w:val="green"/>
+        </w:rPr>
         <w:t>40 mins: Concept Understanding</w:t>
       </w:r>
     </w:p>
@@ -111,8 +121,18 @@
           <w:numId w:val="1"/>
         </w:numPr>
         <w:spacing w:after="0"/>
-      </w:pPr>
-      <w:r>
+        <w:rPr>
+          <w:b/>
+          <w:bCs/>
+          <w:highlight w:val="green"/>
+        </w:rPr>
+      </w:pPr>
+      <w:r>
+        <w:rPr>
+          <w:b/>
+          <w:bCs/>
+          <w:highlight w:val="green"/>
+        </w:rPr>
         <w:t>40 mins: Practicing Queries</w:t>
       </w:r>
     </w:p>
@@ -183,9 +203,9 @@
         <w:tblLook w:val="04A0" w:firstRow="1" w:lastRow="0" w:firstColumn="1" w:lastColumn="0" w:noHBand="0" w:noVBand="1"/>
       </w:tblPr>
       <w:tblGrid>
-        <w:gridCol w:w="979"/>
-        <w:gridCol w:w="5031"/>
-        <w:gridCol w:w="3397"/>
+        <w:gridCol w:w="2056"/>
+        <w:gridCol w:w="4399"/>
+        <w:gridCol w:w="2995"/>
       </w:tblGrid>
       <w:tr>
         <w:trPr>
@@ -274,9 +294,20 @@
           </w:tcPr>
           <w:p>
             <w:pPr>
-              <w:spacing w:after="0"/>
-            </w:pPr>
-            <w:r>
+              <w:pStyle w:val="ListParagraph"/>
+              <w:numPr>
+                <w:ilvl w:val="0"/>
+                <w:numId w:val="5"/>
+              </w:numPr>
+              <w:spacing w:after="0"/>
+              <w:rPr>
+                <w:highlight w:val="green"/>
+              </w:rPr>
+            </w:pPr>
+            <w:r>
+              <w:rPr>
+                <w:highlight w:val="green"/>
+              </w:rPr>
               <w:t>SELECT</w:t>
             </w:r>
           </w:p>
@@ -290,11 +321,20 @@
           <w:p>
             <w:pPr>
               <w:spacing w:after="0"/>
-            </w:pPr>
-            <w:r>
+              <w:rPr>
+                <w:highlight w:val="green"/>
+              </w:rPr>
+            </w:pPr>
+            <w:r>
+              <w:rPr>
+                <w:highlight w:val="green"/>
+              </w:rPr>
               <w:t>Choose which columns to show</w:t>
             </w:r>
             <w:r>
+              <w:rPr>
+                <w:highlight w:val="green"/>
+              </w:rPr>
               <w:t xml:space="preserve"> and all Column to Show</w:t>
             </w:r>
           </w:p>
@@ -308,8 +348,14 @@
           <w:p>
             <w:pPr>
               <w:spacing w:after="0"/>
-            </w:pPr>
-            <w:r>
+              <w:rPr>
+                <w:highlight w:val="green"/>
+              </w:rPr>
+            </w:pPr>
+            <w:r>
+              <w:rPr>
+                <w:highlight w:val="green"/>
+              </w:rPr>
               <w:t>SELECT name</w:t>
             </w:r>
           </w:p>
@@ -327,9 +373,20 @@
           </w:tcPr>
           <w:p>
             <w:pPr>
-              <w:spacing w:after="0"/>
-            </w:pPr>
-            <w:r>
+              <w:pStyle w:val="ListParagraph"/>
+              <w:numPr>
+                <w:ilvl w:val="0"/>
+                <w:numId w:val="5"/>
+              </w:numPr>
+              <w:spacing w:after="0"/>
+              <w:rPr>
+                <w:highlight w:val="green"/>
+              </w:rPr>
+            </w:pPr>
+            <w:r>
+              <w:rPr>
+                <w:highlight w:val="green"/>
+              </w:rPr>
               <w:t>FROM</w:t>
             </w:r>
           </w:p>
@@ -343,8 +400,14 @@
           <w:p>
             <w:pPr>
               <w:spacing w:after="0"/>
-            </w:pPr>
-            <w:r>
+              <w:rPr>
+                <w:highlight w:val="green"/>
+              </w:rPr>
+            </w:pPr>
+            <w:r>
+              <w:rPr>
+                <w:highlight w:val="green"/>
+              </w:rPr>
               <w:t>Choose which table to pull data from</w:t>
             </w:r>
           </w:p>
@@ -358,9 +421,21 @@
           <w:p>
             <w:pPr>
               <w:spacing w:after="0"/>
-            </w:pPr>
-            <w:r>
-              <w:t>FROM customers</w:t>
+              <w:rPr>
+                <w:highlight w:val="green"/>
+              </w:rPr>
+            </w:pPr>
+            <w:r>
+              <w:rPr>
+                <w:highlight w:val="green"/>
+              </w:rPr>
+              <w:t>FROM customer</w:t>
+            </w:r>
+            <w:r>
+              <w:rPr>
+                <w:highlight w:val="green"/>
+              </w:rPr>
+              <w:t>s</w:t>
             </w:r>
           </w:p>
         </w:tc>
@@ -377,9 +452,20 @@
           </w:tcPr>
           <w:p>
             <w:pPr>
-              <w:spacing w:after="0"/>
-            </w:pPr>
-            <w:r>
+              <w:pStyle w:val="ListParagraph"/>
+              <w:numPr>
+                <w:ilvl w:val="0"/>
+                <w:numId w:val="5"/>
+              </w:numPr>
+              <w:spacing w:after="0"/>
+              <w:rPr>
+                <w:highlight w:val="green"/>
+              </w:rPr>
+            </w:pPr>
+            <w:r>
+              <w:rPr>
+                <w:highlight w:val="green"/>
+              </w:rPr>
               <w:t>WHERE</w:t>
             </w:r>
           </w:p>
@@ -393,8 +479,14 @@
           <w:p>
             <w:pPr>
               <w:spacing w:after="0"/>
-            </w:pPr>
-            <w:r>
+              <w:rPr>
+                <w:highlight w:val="green"/>
+              </w:rPr>
+            </w:pPr>
+            <w:r>
+              <w:rPr>
+                <w:highlight w:val="green"/>
+              </w:rPr>
               <w:t>Apply condition/filter</w:t>
             </w:r>
           </w:p>
@@ -408,8 +500,14 @@
           <w:p>
             <w:pPr>
               <w:spacing w:after="0"/>
-            </w:pPr>
-            <w:r>
+              <w:rPr>
+                <w:highlight w:val="green"/>
+              </w:rPr>
+            </w:pPr>
+            <w:r>
+              <w:rPr>
+                <w:highlight w:val="green"/>
+              </w:rPr>
               <w:t>WHERE city = 'Delhi'</w:t>
             </w:r>
           </w:p>
@@ -427,9 +525,20 @@
           </w:tcPr>
           <w:p>
             <w:pPr>
-              <w:spacing w:after="0"/>
-            </w:pPr>
-            <w:r>
+              <w:pStyle w:val="ListParagraph"/>
+              <w:numPr>
+                <w:ilvl w:val="0"/>
+                <w:numId w:val="5"/>
+              </w:numPr>
+              <w:spacing w:after="0"/>
+              <w:rPr>
+                <w:highlight w:val="green"/>
+              </w:rPr>
+            </w:pPr>
+            <w:r>
+              <w:rPr>
+                <w:highlight w:val="green"/>
+              </w:rPr>
               <w:t>ORDER BY</w:t>
             </w:r>
           </w:p>
@@ -443,8 +552,14 @@
           <w:p>
             <w:pPr>
               <w:spacing w:after="0"/>
-            </w:pPr>
-            <w:r>
+              <w:rPr>
+                <w:highlight w:val="green"/>
+              </w:rPr>
+            </w:pPr>
+            <w:r>
+              <w:rPr>
+                <w:highlight w:val="green"/>
+              </w:rPr>
               <w:t>Sort rows</w:t>
             </w:r>
           </w:p>
@@ -458,8 +573,14 @@
           <w:p>
             <w:pPr>
               <w:spacing w:after="0"/>
-            </w:pPr>
-            <w:r>
+              <w:rPr>
+                <w:highlight w:val="green"/>
+              </w:rPr>
+            </w:pPr>
+            <w:r>
+              <w:rPr>
+                <w:highlight w:val="green"/>
+              </w:rPr>
               <w:t>ORDER BY name ASC</w:t>
             </w:r>
           </w:p>
@@ -477,9 +598,20 @@
           </w:tcPr>
           <w:p>
             <w:pPr>
-              <w:spacing w:after="0"/>
-            </w:pPr>
-            <w:r>
+              <w:pStyle w:val="ListParagraph"/>
+              <w:numPr>
+                <w:ilvl w:val="0"/>
+                <w:numId w:val="5"/>
+              </w:numPr>
+              <w:spacing w:after="0"/>
+              <w:rPr>
+                <w:highlight w:val="green"/>
+              </w:rPr>
+            </w:pPr>
+            <w:r>
+              <w:rPr>
+                <w:highlight w:val="green"/>
+              </w:rPr>
               <w:t>IN</w:t>
             </w:r>
           </w:p>
@@ -493,8 +625,14 @@
           <w:p>
             <w:pPr>
               <w:spacing w:after="0"/>
-            </w:pPr>
-            <w:r>
+              <w:rPr>
+                <w:highlight w:val="green"/>
+              </w:rPr>
+            </w:pPr>
+            <w:r>
+              <w:rPr>
+                <w:highlight w:val="green"/>
+              </w:rPr>
               <w:t>Filter within multiple values</w:t>
             </w:r>
           </w:p>
@@ -508,8 +646,14 @@
           <w:p>
             <w:pPr>
               <w:spacing w:after="0"/>
-            </w:pPr>
-            <w:r>
+              <w:rPr>
+                <w:highlight w:val="green"/>
+              </w:rPr>
+            </w:pPr>
+            <w:r>
+              <w:rPr>
+                <w:highlight w:val="green"/>
+              </w:rPr>
               <w:t>WHERE city IN ('Delhi', 'Mumbai')</w:t>
             </w:r>
           </w:p>
@@ -527,9 +671,20 @@
           </w:tcPr>
           <w:p>
             <w:pPr>
-              <w:spacing w:after="0"/>
-            </w:pPr>
-            <w:r>
+              <w:pStyle w:val="ListParagraph"/>
+              <w:numPr>
+                <w:ilvl w:val="0"/>
+                <w:numId w:val="5"/>
+              </w:numPr>
+              <w:spacing w:after="0"/>
+              <w:rPr>
+                <w:highlight w:val="green"/>
+              </w:rPr>
+            </w:pPr>
+            <w:r>
+              <w:rPr>
+                <w:highlight w:val="green"/>
+              </w:rPr>
               <w:t>BETWEEN</w:t>
             </w:r>
           </w:p>
@@ -543,8 +698,14 @@
           <w:p>
             <w:pPr>
               <w:spacing w:after="0"/>
-            </w:pPr>
-            <w:r>
+              <w:rPr>
+                <w:highlight w:val="green"/>
+              </w:rPr>
+            </w:pPr>
+            <w:r>
+              <w:rPr>
+                <w:highlight w:val="green"/>
+              </w:rPr>
               <w:t>Filter within a range</w:t>
             </w:r>
           </w:p>
@@ -560,6 +721,9 @@
               <w:spacing w:after="0"/>
             </w:pPr>
             <w:r>
+              <w:rPr>
+                <w:highlight w:val="green"/>
+              </w:rPr>
               <w:t>WHERE price BETWEEN 100 AND 500</w:t>
             </w:r>
           </w:p>
@@ -577,9 +741,20 @@
           </w:tcPr>
           <w:p>
             <w:pPr>
-              <w:spacing w:after="0"/>
-            </w:pPr>
-            <w:r>
+              <w:pStyle w:val="ListParagraph"/>
+              <w:numPr>
+                <w:ilvl w:val="0"/>
+                <w:numId w:val="5"/>
+              </w:numPr>
+              <w:spacing w:after="0"/>
+              <w:rPr>
+                <w:highlight w:val="green"/>
+              </w:rPr>
+            </w:pPr>
+            <w:r>
+              <w:rPr>
+                <w:highlight w:val="green"/>
+              </w:rPr>
               <w:t>LIKE</w:t>
             </w:r>
           </w:p>
@@ -593,8 +768,14 @@
           <w:p>
             <w:pPr>
               <w:spacing w:after="0"/>
-            </w:pPr>
-            <w:r>
+              <w:rPr>
+                <w:highlight w:val="green"/>
+              </w:rPr>
+            </w:pPr>
+            <w:r>
+              <w:rPr>
+                <w:highlight w:val="green"/>
+              </w:rPr>
               <w:t>Pattern matching using wildcards</w:t>
             </w:r>
           </w:p>
@@ -608,9 +789,39 @@
           <w:p>
             <w:pPr>
               <w:spacing w:after="0"/>
-            </w:pPr>
-            <w:r>
-              <w:t>LIKE '%Pro%'</w:t>
+              <w:rPr>
+                <w:highlight w:val="green"/>
+              </w:rPr>
+            </w:pPr>
+            <w:r>
+              <w:rPr>
+                <w:highlight w:val="green"/>
+              </w:rPr>
+              <w:t>LIKE '</w:t>
+            </w:r>
+            <w:r>
+              <w:rPr>
+                <w:highlight w:val="green"/>
+              </w:rPr>
+              <w:t>%</w:t>
+            </w:r>
+            <w:r>
+              <w:rPr>
+                <w:highlight w:val="green"/>
+              </w:rPr>
+              <w:t>Ranjan</w:t>
+            </w:r>
+            <w:r>
+              <w:rPr>
+                <w:highlight w:val="green"/>
+              </w:rPr>
+              <w:t>%</w:t>
+            </w:r>
+            <w:r>
+              <w:rPr>
+                <w:highlight w:val="green"/>
+              </w:rPr>
+              <w:t>'</w:t>
             </w:r>
           </w:p>
         </w:tc>
@@ -627,9 +838,20 @@
           </w:tcPr>
           <w:p>
             <w:pPr>
-              <w:spacing w:after="0"/>
-            </w:pPr>
-            <w:r>
+              <w:pStyle w:val="ListParagraph"/>
+              <w:numPr>
+                <w:ilvl w:val="0"/>
+                <w:numId w:val="5"/>
+              </w:numPr>
+              <w:spacing w:after="0"/>
+              <w:rPr>
+                <w:highlight w:val="green"/>
+              </w:rPr>
+            </w:pPr>
+            <w:r>
+              <w:rPr>
+                <w:highlight w:val="green"/>
+              </w:rPr>
               <w:t>DISTINCT</w:t>
             </w:r>
           </w:p>
@@ -643,8 +865,14 @@
           <w:p>
             <w:pPr>
               <w:spacing w:after="0"/>
-            </w:pPr>
-            <w:r>
+              <w:rPr>
+                <w:highlight w:val="green"/>
+              </w:rPr>
+            </w:pPr>
+            <w:r>
+              <w:rPr>
+                <w:highlight w:val="green"/>
+              </w:rPr>
               <w:t>Remove duplicate values</w:t>
             </w:r>
           </w:p>
@@ -658,8 +886,14 @@
           <w:p>
             <w:pPr>
               <w:spacing w:after="0"/>
-            </w:pPr>
-            <w:r>
+              <w:rPr>
+                <w:highlight w:val="green"/>
+              </w:rPr>
+            </w:pPr>
+            <w:r>
+              <w:rPr>
+                <w:highlight w:val="green"/>
+              </w:rPr>
               <w:t>SELECT DISTINCT city</w:t>
             </w:r>
           </w:p>
@@ -1297,8 +1531,37 @@
         <w:rPr>
           <w:b/>
           <w:bCs/>
+        </w:rPr>
+      </w:pPr>
+      <w:r>
+        <w:rPr>
+          <w:b/>
+          <w:bCs/>
           <w:highlight w:val="green"/>
         </w:rPr>
+        <w:t>1. Show all products</w:t>
+      </w:r>
+    </w:p>
+    <w:p>
+      <w:pPr>
+        <w:spacing w:after="0"/>
+      </w:pPr>
+      <w:r>
+        <w:t xml:space="preserve">SELECT * FROM </w:t>
+      </w:r>
+      <w:proofErr w:type="gramStart"/>
+      <w:r>
+        <w:t>products;</w:t>
+      </w:r>
+      <w:proofErr w:type="gramEnd"/>
+    </w:p>
+    <w:p>
+      <w:pPr>
+        <w:spacing w:after="0"/>
+        <w:rPr>
+          <w:b/>
+          <w:bCs/>
+        </w:rPr>
       </w:pPr>
       <w:r>
         <w:rPr>
@@ -1306,28 +1569,142 @@
           <w:bCs/>
           <w:highlight w:val="green"/>
         </w:rPr>
-        <w:t>1. Show all products</w:t>
-      </w:r>
-    </w:p>
-    <w:p>
-      <w:pPr>
-        <w:spacing w:after="0"/>
-        <w:rPr>
+        <w:t>2. Show name and price only</w:t>
+      </w:r>
+    </w:p>
+    <w:p>
+      <w:pPr>
+        <w:spacing w:after="0"/>
+      </w:pPr>
+      <w:r>
+        <w:t xml:space="preserve">SELECT name, price FROM </w:t>
+      </w:r>
+      <w:proofErr w:type="gramStart"/>
+      <w:r>
+        <w:t>products;</w:t>
+      </w:r>
+      <w:proofErr w:type="gramEnd"/>
+    </w:p>
+    <w:p>
+      <w:pPr>
+        <w:spacing w:after="0"/>
+        <w:rPr>
+          <w:b/>
+          <w:bCs/>
+        </w:rPr>
+      </w:pPr>
+      <w:r>
+        <w:rPr>
+          <w:b/>
+          <w:bCs/>
           <w:highlight w:val="green"/>
         </w:rPr>
-      </w:pPr>
-      <w:r>
-        <w:rPr>
+        <w:lastRenderedPageBreak/>
+        <w:t>3. Products priced above 500</w:t>
+      </w:r>
+    </w:p>
+    <w:p>
+      <w:pPr>
+        <w:spacing w:after="0"/>
+      </w:pPr>
+      <w:r>
+        <w:t>SELECT name FROM products</w:t>
+      </w:r>
+    </w:p>
+    <w:p>
+      <w:pPr>
+        <w:spacing w:after="0"/>
+      </w:pPr>
+      <w:r>
+        <w:t xml:space="preserve">WHERE price &gt; </w:t>
+      </w:r>
+      <w:proofErr w:type="gramStart"/>
+      <w:r>
+        <w:t>500;</w:t>
+      </w:r>
+      <w:proofErr w:type="gramEnd"/>
+    </w:p>
+    <w:p>
+      <w:pPr>
+        <w:spacing w:after="0"/>
+        <w:rPr>
+          <w:b/>
+          <w:bCs/>
+        </w:rPr>
+      </w:pPr>
+      <w:r>
+        <w:rPr>
+          <w:b/>
+          <w:bCs/>
           <w:highlight w:val="green"/>
         </w:rPr>
-        <w:t xml:space="preserve">SELECT * FROM </w:t>
+        <w:t>4. Products containing “Pro” in the name</w:t>
+      </w:r>
+    </w:p>
+    <w:p>
+      <w:pPr>
+        <w:spacing w:after="0"/>
+      </w:pPr>
+      <w:r>
+        <w:t>SELECT name FROM products</w:t>
+      </w:r>
+    </w:p>
+    <w:p>
+      <w:pPr>
+        <w:spacing w:after="0"/>
+      </w:pPr>
+      <w:r>
+        <w:t>WHERE name LIKE '%Pro%</w:t>
       </w:r>
       <w:proofErr w:type="gramStart"/>
       <w:r>
-        <w:rPr>
+        <w:t>';</w:t>
+      </w:r>
+      <w:proofErr w:type="gramEnd"/>
+    </w:p>
+    <w:p>
+      <w:pPr>
+        <w:spacing w:after="0"/>
+        <w:rPr>
+          <w:b/>
+          <w:bCs/>
+        </w:rPr>
+      </w:pPr>
+      <w:r>
+        <w:rPr>
+          <w:b/>
+          <w:bCs/>
           <w:highlight w:val="green"/>
         </w:rPr>
-        <w:t>products;</w:t>
+        <w:t>5. Products created in 2024</w:t>
+      </w:r>
+    </w:p>
+    <w:p>
+      <w:pPr>
+        <w:spacing w:after="0"/>
+      </w:pPr>
+      <w:r>
+        <w:t>SELECT name FROM products</w:t>
+      </w:r>
+    </w:p>
+    <w:p>
+      <w:pPr>
+        <w:spacing w:after="0"/>
+      </w:pPr>
+      <w:r>
+        <w:t xml:space="preserve">WHERE </w:t>
+      </w:r>
+      <w:proofErr w:type="spellStart"/>
+      <w:r>
+        <w:t>created_at</w:t>
+      </w:r>
+      <w:proofErr w:type="spellEnd"/>
+      <w:r>
+        <w:t xml:space="preserve"> BETWEEN '2024-01-01' AND '2024-12-31</w:t>
+      </w:r>
+      <w:proofErr w:type="gramStart"/>
+      <w:r>
+        <w:t>';</w:t>
       </w:r>
       <w:proofErr w:type="gramEnd"/>
     </w:p>
@@ -1337,186 +1714,13 @@
         <w:rPr>
           <w:b/>
           <w:bCs/>
+        </w:rPr>
+      </w:pPr>
+      <w:r>
+        <w:rPr>
+          <w:b/>
+          <w:bCs/>
           <w:highlight w:val="green"/>
-        </w:rPr>
-      </w:pPr>
-      <w:r>
-        <w:rPr>
-          <w:b/>
-          <w:bCs/>
-          <w:highlight w:val="green"/>
-        </w:rPr>
-        <w:t>2. Show name and price only</w:t>
-      </w:r>
-    </w:p>
-    <w:p>
-      <w:pPr>
-        <w:spacing w:after="0"/>
-        <w:rPr>
-          <w:highlight w:val="green"/>
-        </w:rPr>
-      </w:pPr>
-      <w:r>
-        <w:rPr>
-          <w:highlight w:val="green"/>
-        </w:rPr>
-        <w:t xml:space="preserve">SELECT name, price FROM </w:t>
-      </w:r>
-      <w:proofErr w:type="gramStart"/>
-      <w:r>
-        <w:rPr>
-          <w:highlight w:val="green"/>
-        </w:rPr>
-        <w:t>products;</w:t>
-      </w:r>
-      <w:proofErr w:type="gramEnd"/>
-    </w:p>
-    <w:p>
-      <w:pPr>
-        <w:spacing w:after="0"/>
-        <w:rPr>
-          <w:b/>
-          <w:bCs/>
-          <w:highlight w:val="green"/>
-        </w:rPr>
-      </w:pPr>
-      <w:r>
-        <w:rPr>
-          <w:b/>
-          <w:bCs/>
-          <w:highlight w:val="green"/>
-        </w:rPr>
-        <w:t>3. Products priced above 500</w:t>
-      </w:r>
-    </w:p>
-    <w:p>
-      <w:pPr>
-        <w:spacing w:after="0"/>
-        <w:rPr>
-          <w:highlight w:val="green"/>
-        </w:rPr>
-      </w:pPr>
-      <w:r>
-        <w:rPr>
-          <w:highlight w:val="green"/>
-        </w:rPr>
-        <w:t>SELECT name FROM products</w:t>
-      </w:r>
-    </w:p>
-    <w:p>
-      <w:pPr>
-        <w:spacing w:after="0"/>
-      </w:pPr>
-      <w:r>
-        <w:rPr>
-          <w:highlight w:val="green"/>
-        </w:rPr>
-        <w:t xml:space="preserve">WHERE price &gt; </w:t>
-      </w:r>
-      <w:proofErr w:type="gramStart"/>
-      <w:r>
-        <w:rPr>
-          <w:highlight w:val="green"/>
-        </w:rPr>
-        <w:t>500;</w:t>
-      </w:r>
-      <w:proofErr w:type="gramEnd"/>
-    </w:p>
-    <w:p>
-      <w:pPr>
-        <w:spacing w:after="0"/>
-        <w:rPr>
-          <w:b/>
-          <w:bCs/>
-        </w:rPr>
-      </w:pPr>
-      <w:r>
-        <w:rPr>
-          <w:b/>
-          <w:bCs/>
-        </w:rPr>
-        <w:lastRenderedPageBreak/>
-        <w:t>4. Products containing “Pro” in the name</w:t>
-      </w:r>
-    </w:p>
-    <w:p>
-      <w:pPr>
-        <w:spacing w:after="0"/>
-      </w:pPr>
-      <w:r>
-        <w:t>SELECT name FROM products</w:t>
-      </w:r>
-    </w:p>
-    <w:p>
-      <w:pPr>
-        <w:spacing w:after="0"/>
-      </w:pPr>
-      <w:r>
-        <w:t>WHERE name LIKE '%Pro%</w:t>
-      </w:r>
-      <w:proofErr w:type="gramStart"/>
-      <w:r>
-        <w:t>';</w:t>
-      </w:r>
-      <w:proofErr w:type="gramEnd"/>
-    </w:p>
-    <w:p>
-      <w:pPr>
-        <w:spacing w:after="0"/>
-        <w:rPr>
-          <w:b/>
-          <w:bCs/>
-        </w:rPr>
-      </w:pPr>
-      <w:r>
-        <w:rPr>
-          <w:b/>
-          <w:bCs/>
-        </w:rPr>
-        <w:t>5. Products created in 2024</w:t>
-      </w:r>
-    </w:p>
-    <w:p>
-      <w:pPr>
-        <w:spacing w:after="0"/>
-      </w:pPr>
-      <w:r>
-        <w:t>SELECT name FROM products</w:t>
-      </w:r>
-    </w:p>
-    <w:p>
-      <w:pPr>
-        <w:spacing w:after="0"/>
-      </w:pPr>
-      <w:r>
-        <w:t xml:space="preserve">WHERE </w:t>
-      </w:r>
-      <w:proofErr w:type="spellStart"/>
-      <w:r>
-        <w:t>created_at</w:t>
-      </w:r>
-      <w:proofErr w:type="spellEnd"/>
-      <w:r>
-        <w:t xml:space="preserve"> BETWEEN '2024-01-01' AND '2024-12-31</w:t>
-      </w:r>
-      <w:proofErr w:type="gramStart"/>
-      <w:r>
-        <w:t>';</w:t>
-      </w:r>
-      <w:proofErr w:type="gramEnd"/>
-    </w:p>
-    <w:p>
-      <w:pPr>
-        <w:spacing w:after="0"/>
-        <w:rPr>
-          <w:b/>
-          <w:bCs/>
-        </w:rPr>
-      </w:pPr>
-      <w:r>
-        <w:rPr>
-          <w:b/>
-          <w:bCs/>
         </w:rPr>
         <w:t>6. All unique categories</w:t>
       </w:r>
@@ -1583,9 +1787,43 @@
           <w:numId w:val="2"/>
         </w:numPr>
         <w:spacing w:after="0"/>
-      </w:pPr>
-      <w:r>
-        <w:t>Show names of products priced between 300 and 1000.</w:t>
+        <w:rPr>
+          <w:highlight w:val="green"/>
+        </w:rPr>
+      </w:pPr>
+      <w:r>
+        <w:rPr>
+          <w:highlight w:val="green"/>
+        </w:rPr>
+        <w:t xml:space="preserve">Show </w:t>
+      </w:r>
+      <w:r>
+        <w:rPr>
+          <w:b/>
+          <w:bCs/>
+          <w:highlight w:val="green"/>
+        </w:rPr>
+        <w:t>names</w:t>
+      </w:r>
+      <w:r>
+        <w:rPr>
+          <w:highlight w:val="green"/>
+        </w:rPr>
+        <w:t xml:space="preserve"> of products </w:t>
+      </w:r>
+      <w:r>
+        <w:rPr>
+          <w:b/>
+          <w:bCs/>
+          <w:highlight w:val="green"/>
+        </w:rPr>
+        <w:t>priced</w:t>
+      </w:r>
+      <w:r>
+        <w:rPr>
+          <w:highlight w:val="green"/>
+        </w:rPr>
+        <w:t xml:space="preserve"> between 300 and 1000.</w:t>
       </w:r>
     </w:p>
     <w:p>
@@ -1595,8 +1833,14 @@
           <w:numId w:val="2"/>
         </w:numPr>
         <w:spacing w:after="0"/>
-      </w:pPr>
-      <w:r>
+        <w:rPr>
+          <w:highlight w:val="green"/>
+        </w:rPr>
+      </w:pPr>
+      <w:r>
+        <w:rPr>
+          <w:highlight w:val="green"/>
+        </w:rPr>
         <w:t>List products in the “Laptop” category.</w:t>
       </w:r>
     </w:p>
@@ -1607,8 +1851,14 @@
           <w:numId w:val="2"/>
         </w:numPr>
         <w:spacing w:after="0"/>
-      </w:pPr>
-      <w:r>
+        <w:rPr>
+          <w:highlight w:val="green"/>
+        </w:rPr>
+      </w:pPr>
+      <w:r>
+        <w:rPr>
+          <w:highlight w:val="green"/>
+        </w:rPr>
         <w:t>List products whose name starts with "Laptop".</w:t>
       </w:r>
     </w:p>
@@ -1619,8 +1869,14 @@
           <w:numId w:val="2"/>
         </w:numPr>
         <w:spacing w:after="0"/>
-      </w:pPr>
-      <w:r>
+        <w:rPr>
+          <w:highlight w:val="green"/>
+        </w:rPr>
+      </w:pPr>
+      <w:r>
+        <w:rPr>
+          <w:highlight w:val="green"/>
+        </w:rPr>
         <w:t>Show product names in alphabetical order.</w:t>
       </w:r>
     </w:p>
@@ -2207,6 +2463,7 @@
           <w:bCs/>
           <w:color w:val="FF0000"/>
         </w:rPr>
+        <w:lastRenderedPageBreak/>
         <w:t>1. Use DESCRIBE Command</w:t>
       </w:r>
       <w:r>
@@ -2678,6 +2935,95 @@
     </w:lvl>
   </w:abstractNum>
   <w:abstractNum w:abstractNumId="3" w15:restartNumberingAfterBreak="0">
+    <w:nsid w:val="56F52D1D"/>
+    <w:multiLevelType w:val="hybridMultilevel"/>
+    <w:tmpl w:val="8514EF24"/>
+    <w:lvl w:ilvl="0" w:tplc="0409000F">
+      <w:start w:val="1"/>
+      <w:numFmt w:val="decimal"/>
+      <w:lvlText w:val="%1."/>
+      <w:lvlJc w:val="left"/>
+      <w:pPr>
+        <w:ind w:left="720" w:hanging="360"/>
+      </w:pPr>
+      <w:rPr>
+        <w:rFonts w:hint="default"/>
+      </w:rPr>
+    </w:lvl>
+    <w:lvl w:ilvl="1" w:tplc="04090019" w:tentative="1">
+      <w:start w:val="1"/>
+      <w:numFmt w:val="lowerLetter"/>
+      <w:lvlText w:val="%2."/>
+      <w:lvlJc w:val="left"/>
+      <w:pPr>
+        <w:ind w:left="1440" w:hanging="360"/>
+      </w:pPr>
+    </w:lvl>
+    <w:lvl w:ilvl="2" w:tplc="0409001B" w:tentative="1">
+      <w:start w:val="1"/>
+      <w:numFmt w:val="lowerRoman"/>
+      <w:lvlText w:val="%3."/>
+      <w:lvlJc w:val="right"/>
+      <w:pPr>
+        <w:ind w:left="2160" w:hanging="180"/>
+      </w:pPr>
+    </w:lvl>
+    <w:lvl w:ilvl="3" w:tplc="0409000F" w:tentative="1">
+      <w:start w:val="1"/>
+      <w:numFmt w:val="decimal"/>
+      <w:lvlText w:val="%4."/>
+      <w:lvlJc w:val="left"/>
+      <w:pPr>
+        <w:ind w:left="2880" w:hanging="360"/>
+      </w:pPr>
+    </w:lvl>
+    <w:lvl w:ilvl="4" w:tplc="04090019" w:tentative="1">
+      <w:start w:val="1"/>
+      <w:numFmt w:val="lowerLetter"/>
+      <w:lvlText w:val="%5."/>
+      <w:lvlJc w:val="left"/>
+      <w:pPr>
+        <w:ind w:left="3600" w:hanging="360"/>
+      </w:pPr>
+    </w:lvl>
+    <w:lvl w:ilvl="5" w:tplc="0409001B" w:tentative="1">
+      <w:start w:val="1"/>
+      <w:numFmt w:val="lowerRoman"/>
+      <w:lvlText w:val="%6."/>
+      <w:lvlJc w:val="right"/>
+      <w:pPr>
+        <w:ind w:left="4320" w:hanging="180"/>
+      </w:pPr>
+    </w:lvl>
+    <w:lvl w:ilvl="6" w:tplc="0409000F" w:tentative="1">
+      <w:start w:val="1"/>
+      <w:numFmt w:val="decimal"/>
+      <w:lvlText w:val="%7."/>
+      <w:lvlJc w:val="left"/>
+      <w:pPr>
+        <w:ind w:left="5040" w:hanging="360"/>
+      </w:pPr>
+    </w:lvl>
+    <w:lvl w:ilvl="7" w:tplc="04090019" w:tentative="1">
+      <w:start w:val="1"/>
+      <w:numFmt w:val="lowerLetter"/>
+      <w:lvlText w:val="%8."/>
+      <w:lvlJc w:val="left"/>
+      <w:pPr>
+        <w:ind w:left="5760" w:hanging="360"/>
+      </w:pPr>
+    </w:lvl>
+    <w:lvl w:ilvl="8" w:tplc="0409001B" w:tentative="1">
+      <w:start w:val="1"/>
+      <w:numFmt w:val="lowerRoman"/>
+      <w:lvlText w:val="%9."/>
+      <w:lvlJc w:val="right"/>
+      <w:pPr>
+        <w:ind w:left="6480" w:hanging="180"/>
+      </w:pPr>
+    </w:lvl>
+  </w:abstractNum>
+  <w:abstractNum w:abstractNumId="4" w15:restartNumberingAfterBreak="0">
     <w:nsid w:val="64642D22"/>
     <w:multiLevelType w:val="multilevel"/>
     <w:tmpl w:val="6E229BD6"/>
@@ -2836,6 +3182,9 @@
     <w:abstractNumId w:val="0"/>
   </w:num>
   <w:num w:numId="4" w16cid:durableId="132257719">
+    <w:abstractNumId w:val="4"/>
+  </w:num>
+  <w:num w:numId="5" w16cid:durableId="507184022">
     <w:abstractNumId w:val="3"/>
   </w:num>
 </w:numbering>
@@ -3442,6 +3791,7 @@
   <w:style w:type="character" w:default="1" w:styleId="DefaultParagraphFont">
     <w:name w:val="Default Paragraph Font"/>
     <w:uiPriority w:val="1"/>
+    <w:semiHidden/>
     <w:unhideWhenUsed/>
   </w:style>
   <w:style w:type="table" w:default="1" w:styleId="TableNormal">

</xml_diff>